<commit_message>
http request  response 编码
</commit_message>
<xml_diff>
--- a/Docs/Web/Web.docx
+++ b/Docs/Web/Web.docx
@@ -1624,9 +1624,6 @@
     <w:p>
       <w:pPr>
         <w:pStyle w:val="Heading1"/>
-        <w:rPr>
-          <w:rFonts w:hint="eastAsia"/>
-        </w:rPr>
       </w:pPr>
       <w:proofErr w:type="spellStart"/>
       <w:r>
@@ -1644,11 +1641,6 @@
       </w:r>
     </w:p>
     <w:p>
-      <w:pPr>
-        <w:rPr>
-          <w:rFonts w:hint="eastAsia"/>
-        </w:rPr>
-      </w:pPr>
       <w:proofErr w:type="spellStart"/>
       <w:r>
         <w:t>System.</w:t>
@@ -1727,9 +1719,6 @@
     <w:p>
       <w:pPr>
         <w:pStyle w:val="Heading2"/>
-        <w:rPr>
-          <w:rFonts w:hint="eastAsia"/>
-        </w:rPr>
       </w:pPr>
       <w:r>
         <w:rPr>
@@ -1745,11 +1734,6 @@
       </w:r>
     </w:p>
     <w:p>
-      <w:pPr>
-        <w:rPr>
-          <w:rFonts w:hint="eastAsia"/>
-        </w:rPr>
-      </w:pPr>
       <w:r>
         <w:t>W</w:t>
       </w:r>
@@ -1767,11 +1751,6 @@
       </w:r>
     </w:p>
     <w:p>
-      <w:pPr>
-        <w:rPr>
-          <w:rFonts w:hint="eastAsia"/>
-        </w:rPr>
-      </w:pPr>
       <w:r>
         <w:rPr>
           <w:rFonts w:hint="eastAsia"/>
@@ -1813,11 +1792,6 @@
       </w:r>
     </w:p>
     <w:p>
-      <w:pPr>
-        <w:rPr>
-          <w:rFonts w:hint="eastAsia"/>
-        </w:rPr>
-      </w:pPr>
       <w:r>
         <w:rPr>
           <w:noProof/>
@@ -1860,11 +1834,6 @@
       </w:r>
     </w:p>
     <w:p>
-      <w:pPr>
-        <w:rPr>
-          <w:rFonts w:hint="eastAsia"/>
-        </w:rPr>
-      </w:pPr>
       <w:r>
         <w:t>C</w:t>
       </w:r>
@@ -1882,11 +1851,6 @@
       </w:r>
     </w:p>
     <w:p>
-      <w:pPr>
-        <w:rPr>
-          <w:rFonts w:hint="eastAsia"/>
-        </w:rPr>
-      </w:pPr>
       <w:r>
         <w:rPr>
           <w:noProof/>
@@ -1929,11 +1893,6 @@
       </w:r>
     </w:p>
     <w:p>
-      <w:pPr>
-        <w:rPr>
-          <w:rFonts w:hint="eastAsia"/>
-        </w:rPr>
-      </w:pPr>
       <w:r>
         <w:rPr>
           <w:rFonts w:hint="eastAsia"/>
@@ -1970,11 +1929,6 @@
       <w:proofErr w:type="spellEnd"/>
     </w:p>
     <w:p>
-      <w:pPr>
-        <w:rPr>
-          <w:rFonts w:hint="eastAsia"/>
-        </w:rPr>
-      </w:pPr>
       <w:r>
         <w:rPr>
           <w:noProof/>
@@ -2017,11 +1971,6 @@
       </w:r>
     </w:p>
     <w:p>
-      <w:pPr>
-        <w:rPr>
-          <w:rFonts w:hint="eastAsia"/>
-        </w:rPr>
-      </w:pPr>
       <w:r>
         <w:rPr>
           <w:rFonts w:hint="eastAsia"/>
@@ -2129,6 +2078,67 @@
         </w:rPr>
         <w:t>。</w:t>
       </w:r>
+    </w:p>
+    <w:p>
+      <w:hyperlink r:id="rId32" w:history="1">
+        <w:r>
+          <w:rPr>
+            <w:rStyle w:val="Hyperlink"/>
+            <w:rFonts w:hint="eastAsia"/>
+          </w:rPr>
+          <w:t>关于</w:t>
+        </w:r>
+        <w:r>
+          <w:rPr>
+            <w:rStyle w:val="Hyperlink"/>
+            <w:rFonts w:hint="eastAsia"/>
+          </w:rPr>
+          <w:t>URL</w:t>
+        </w:r>
+        <w:r>
+          <w:rPr>
+            <w:rStyle w:val="Hyperlink"/>
+            <w:rFonts w:hint="eastAsia"/>
+          </w:rPr>
+          <w:t>编码</w:t>
+        </w:r>
+      </w:hyperlink>
+    </w:p>
+    <w:p>
+      <w:hyperlink r:id="rId33" w:history="1">
+        <w:proofErr w:type="gramStart"/>
+        <w:r>
+          <w:rPr>
+            <w:rStyle w:val="Hyperlink"/>
+            <w:rFonts w:hint="eastAsia"/>
+          </w:rPr>
+          <w:t>request</w:t>
+        </w:r>
+        <w:r>
+          <w:rPr>
+            <w:rStyle w:val="Hyperlink"/>
+            <w:rFonts w:hint="eastAsia"/>
+          </w:rPr>
+          <w:t>和</w:t>
+        </w:r>
+        <w:r>
+          <w:rPr>
+            <w:rStyle w:val="Hyperlink"/>
+            <w:rFonts w:hint="eastAsia"/>
+          </w:rPr>
+          <w:t>response</w:t>
+        </w:r>
+        <w:r>
+          <w:rPr>
+            <w:rStyle w:val="Hyperlink"/>
+            <w:rFonts w:hint="eastAsia"/>
+          </w:rPr>
+          <w:t>的中文乱码问题</w:t>
+        </w:r>
+        <w:proofErr w:type="gramEnd"/>
+      </w:hyperlink>
+      <w:bookmarkStart w:id="0" w:name="_GoBack"/>
+      <w:bookmarkEnd w:id="0"/>
     </w:p>
     <w:p>
       <w:pPr>
@@ -2214,7 +2224,7 @@
                     <pic:cNvPicPr/>
                   </pic:nvPicPr>
                   <pic:blipFill>
-                    <a:blip r:embed="rId32"/>
+                    <a:blip r:embed="rId34"/>
                     <a:stretch>
                       <a:fillRect/>
                     </a:stretch>
@@ -2474,7 +2484,7 @@
                     </pic:cNvPicPr>
                   </pic:nvPicPr>
                   <pic:blipFill>
-                    <a:blip r:embed="rId33" cstate="print">
+                    <a:blip r:embed="rId35" cstate="print">
                       <a:extLst>
                         <a:ext uri="{28A0092B-C50C-407E-A947-70E740481C1C}">
                           <a14:useLocalDpi xmlns:a14="http://schemas.microsoft.com/office/drawing/2010/main" val="0"/>
@@ -2541,7 +2551,7 @@
       </w:r>
     </w:p>
     <w:p>
-      <w:hyperlink r:id="rId34" w:history="1">
+      <w:hyperlink r:id="rId36" w:history="1">
         <w:r>
           <w:rPr>
             <w:rStyle w:val="Hyperlink"/>
@@ -2559,7 +2569,7 @@
       </w:r>
     </w:p>
     <w:p>
-      <w:hyperlink r:id="rId35" w:history="1">
+      <w:hyperlink r:id="rId37" w:history="1">
         <w:r>
           <w:rPr>
             <w:rStyle w:val="Hyperlink"/>
@@ -2610,152 +2620,6 @@
             <wp:extent cx="5486400" cy="814168"/>
             <wp:effectExtent l="0" t="0" r="0" b="5080"/>
             <wp:docPr id="23" name="Picture 23"/>
-            <wp:cNvGraphicFramePr>
-              <a:graphicFrameLocks xmlns:a="http://schemas.openxmlformats.org/drawingml/2006/main" noChangeAspect="1"/>
-            </wp:cNvGraphicFramePr>
-            <a:graphic xmlns:a="http://schemas.openxmlformats.org/drawingml/2006/main">
-              <a:graphicData uri="http://schemas.openxmlformats.org/drawingml/2006/picture">
-                <pic:pic xmlns:pic="http://schemas.openxmlformats.org/drawingml/2006/picture">
-                  <pic:nvPicPr>
-                    <pic:cNvPr id="0" name=""/>
-                    <pic:cNvPicPr/>
-                  </pic:nvPicPr>
-                  <pic:blipFill>
-                    <a:blip r:embed="rId36"/>
-                    <a:stretch>
-                      <a:fillRect/>
-                    </a:stretch>
-                  </pic:blipFill>
-                  <pic:spPr>
-                    <a:xfrm>
-                      <a:off x="0" y="0"/>
-                      <a:ext cx="5486400" cy="814168"/>
-                    </a:xfrm>
-                    <a:prstGeom prst="rect">
-                      <a:avLst/>
-                    </a:prstGeom>
-                  </pic:spPr>
-                </pic:pic>
-              </a:graphicData>
-            </a:graphic>
-          </wp:inline>
-        </w:drawing>
-      </w:r>
-    </w:p>
-    <w:p>
-      <w:pPr>
-        <w:pStyle w:val="Heading2"/>
-      </w:pPr>
-      <w:r>
-        <w:rPr>
-          <w:rFonts w:hint="eastAsia"/>
-        </w:rPr>
-        <w:t xml:space="preserve">C# </w:t>
-      </w:r>
-      <w:r>
-        <w:rPr>
-          <w:rFonts w:hint="eastAsia"/>
-        </w:rPr>
-        <w:t>网络编程之网页自动登录</w:t>
-      </w:r>
-      <w:r>
-        <w:rPr>
-          <w:rFonts w:hint="eastAsia"/>
-        </w:rPr>
-        <w:t xml:space="preserve"> (</w:t>
-      </w:r>
-      <w:r>
-        <w:rPr>
-          <w:rFonts w:hint="eastAsia"/>
-        </w:rPr>
-        <w:t>一</w:t>
-      </w:r>
-      <w:r>
-        <w:rPr>
-          <w:rFonts w:hint="eastAsia"/>
-        </w:rPr>
-        <w:t>).</w:t>
-      </w:r>
-      <w:r>
-        <w:rPr>
-          <w:rFonts w:hint="eastAsia"/>
-        </w:rPr>
-        <w:t>使用</w:t>
-      </w:r>
-      <w:proofErr w:type="spellStart"/>
-      <w:r>
-        <w:rPr>
-          <w:rFonts w:hint="eastAsia"/>
-        </w:rPr>
-        <w:t>WebBrower</w:t>
-      </w:r>
-      <w:proofErr w:type="spellEnd"/>
-      <w:r>
-        <w:rPr>
-          <w:rFonts w:hint="eastAsia"/>
-        </w:rPr>
-        <w:t>控件模仿登录</w:t>
-      </w:r>
-    </w:p>
-    <w:p>
-      <w:hyperlink r:id="rId37" w:history="1">
-        <w:r>
-          <w:rPr>
-            <w:rStyle w:val="Hyperlink"/>
-          </w:rPr>
-          <w:t>http://blog.csdn.net/eastmount/article/details/9703757</w:t>
-        </w:r>
-      </w:hyperlink>
-    </w:p>
-    <w:p>
-      <w:pPr>
-        <w:rPr>
-          <w:rFonts w:hint="eastAsia"/>
-        </w:rPr>
-      </w:pPr>
-      <w:r>
-        <w:rPr>
-          <w:rFonts w:hint="eastAsia"/>
-        </w:rPr>
-        <w:t>在</w:t>
-      </w:r>
-      <w:proofErr w:type="spellStart"/>
-      <w:r>
-        <w:rPr>
-          <w:rFonts w:hint="eastAsia"/>
-        </w:rPr>
-        <w:t>System.Windows</w:t>
-      </w:r>
-      <w:r>
-        <w:t>.Forms</w:t>
-      </w:r>
-      <w:proofErr w:type="spellEnd"/>
-      <w:r>
-        <w:t xml:space="preserve"> </w:t>
-      </w:r>
-      <w:r>
-        <w:rPr>
-          <w:rFonts w:hint="eastAsia"/>
-        </w:rPr>
-        <w:t>命名空间下，有几个有用的类</w:t>
-      </w:r>
-    </w:p>
-    <w:p>
-      <w:pPr>
-        <w:rPr>
-          <w:rFonts w:hint="eastAsia"/>
-        </w:rPr>
-      </w:pPr>
-      <w:r>
-        <w:rPr>
-          <w:noProof/>
-        </w:rPr>
-        <w:lastRenderedPageBreak/>
-        <w:drawing>
-          <wp:inline distT="0" distB="0" distL="0" distR="0" wp14:anchorId="310E3A5E" wp14:editId="3DCC6015">
-            <wp:extent cx="5219700" cy="1228725"/>
-            <wp:effectExtent l="0" t="0" r="0" b="9525"/>
-            <wp:docPr id="25" name="Picture 25"/>
             <wp:cNvGraphicFramePr>
               <a:graphicFrameLocks xmlns:a="http://schemas.openxmlformats.org/drawingml/2006/main" noChangeAspect="1"/>
             </wp:cNvGraphicFramePr>
@@ -2775,7 +2639,7 @@
                   <pic:spPr>
                     <a:xfrm>
                       <a:off x="0" y="0"/>
-                      <a:ext cx="5219700" cy="1228725"/>
+                      <a:ext cx="5486400" cy="814168"/>
                     </a:xfrm>
                     <a:prstGeom prst="rect">
                       <a:avLst/>
@@ -2790,66 +2654,108 @@
     </w:p>
     <w:p>
       <w:pPr>
-        <w:rPr>
-          <w:rFonts w:hint="eastAsia"/>
-        </w:rPr>
+        <w:pStyle w:val="Heading2"/>
       </w:pPr>
       <w:r>
         <w:rPr>
+          <w:rFonts w:hint="eastAsia"/>
+        </w:rPr>
+        <w:t xml:space="preserve">C# </w:t>
+      </w:r>
+      <w:r>
+        <w:rPr>
+          <w:rFonts w:hint="eastAsia"/>
+        </w:rPr>
+        <w:t>网络编程之网页自动登录</w:t>
+      </w:r>
+      <w:r>
+        <w:rPr>
+          <w:rFonts w:hint="eastAsia"/>
+        </w:rPr>
+        <w:t xml:space="preserve"> (</w:t>
+      </w:r>
+      <w:r>
+        <w:rPr>
+          <w:rFonts w:hint="eastAsia"/>
+        </w:rPr>
+        <w:t>一</w:t>
+      </w:r>
+      <w:r>
+        <w:rPr>
+          <w:rFonts w:hint="eastAsia"/>
+        </w:rPr>
+        <w:t>).</w:t>
+      </w:r>
+      <w:r>
+        <w:rPr>
+          <w:rFonts w:hint="eastAsia"/>
+        </w:rPr>
+        <w:t>使用</w:t>
+      </w:r>
+      <w:proofErr w:type="spellStart"/>
+      <w:r>
+        <w:rPr>
+          <w:rFonts w:hint="eastAsia"/>
+        </w:rPr>
+        <w:t>WebBrower</w:t>
+      </w:r>
+      <w:proofErr w:type="spellEnd"/>
+      <w:r>
+        <w:rPr>
+          <w:rFonts w:hint="eastAsia"/>
+        </w:rPr>
+        <w:t>控件模仿登录</w:t>
+      </w:r>
+    </w:p>
+    <w:p>
+      <w:hyperlink r:id="rId39" w:history="1">
+        <w:r>
+          <w:rPr>
+            <w:rStyle w:val="Hyperlink"/>
+          </w:rPr>
+          <w:t>http://blog.csdn.net/eastmount/article/details/9703757</w:t>
+        </w:r>
+      </w:hyperlink>
+    </w:p>
+    <w:p>
+      <w:r>
+        <w:rPr>
+          <w:rFonts w:hint="eastAsia"/>
+        </w:rPr>
+        <w:t>在</w:t>
+      </w:r>
+      <w:proofErr w:type="spellStart"/>
+      <w:r>
+        <w:rPr>
+          <w:rFonts w:hint="eastAsia"/>
+        </w:rPr>
+        <w:t>System.Windows</w:t>
+      </w:r>
+      <w:r>
+        <w:t>.Forms</w:t>
+      </w:r>
+      <w:proofErr w:type="spellEnd"/>
+      <w:r>
+        <w:t xml:space="preserve"> </w:t>
+      </w:r>
+      <w:r>
+        <w:rPr>
+          <w:rFonts w:hint="eastAsia"/>
+        </w:rPr>
+        <w:t>命名空间下，有几个有用的类</w:t>
+      </w:r>
+    </w:p>
+    <w:p>
+      <w:r>
+        <w:rPr>
           <w:noProof/>
         </w:rPr>
+        <w:lastRenderedPageBreak/>
         <w:drawing>
-          <wp:inline distT="0" distB="0" distL="0" distR="0" wp14:anchorId="7B7A31A2" wp14:editId="38E22797">
-            <wp:extent cx="4676775" cy="1123950"/>
-            <wp:effectExtent l="0" t="0" r="9525" b="0"/>
-            <wp:docPr id="26" name="Picture 26"/>
-            <wp:cNvGraphicFramePr>
-              <a:graphicFrameLocks xmlns:a="http://schemas.openxmlformats.org/drawingml/2006/main" noChangeAspect="1"/>
-            </wp:cNvGraphicFramePr>
-            <a:graphic xmlns:a="http://schemas.openxmlformats.org/drawingml/2006/main">
-              <a:graphicData uri="http://schemas.openxmlformats.org/drawingml/2006/picture">
-                <pic:pic xmlns:pic="http://schemas.openxmlformats.org/drawingml/2006/picture">
-                  <pic:nvPicPr>
-                    <pic:cNvPr id="0" name=""/>
-                    <pic:cNvPicPr/>
-                  </pic:nvPicPr>
-                  <pic:blipFill>
-                    <a:blip r:embed="rId39"/>
-                    <a:stretch>
-                      <a:fillRect/>
-                    </a:stretch>
-                  </pic:blipFill>
-                  <pic:spPr>
-                    <a:xfrm>
-                      <a:off x="0" y="0"/>
-                      <a:ext cx="4676775" cy="1123950"/>
-                    </a:xfrm>
-                    <a:prstGeom prst="rect">
-                      <a:avLst/>
-                    </a:prstGeom>
-                  </pic:spPr>
-                </pic:pic>
-              </a:graphicData>
-            </a:graphic>
-          </wp:inline>
-        </w:drawing>
-      </w:r>
-    </w:p>
-    <w:p>
-      <w:pPr>
-        <w:rPr>
-          <w:rFonts w:hint="eastAsia"/>
-        </w:rPr>
-      </w:pPr>
-      <w:r>
-        <w:rPr>
-          <w:noProof/>
-        </w:rPr>
-        <w:drawing>
-          <wp:inline distT="0" distB="0" distL="0" distR="0" wp14:anchorId="35FBAAEF" wp14:editId="12D97535">
-            <wp:extent cx="5181600" cy="990600"/>
-            <wp:effectExtent l="0" t="0" r="0" b="0"/>
-            <wp:docPr id="27" name="Picture 27"/>
+          <wp:inline distT="0" distB="0" distL="0" distR="0" wp14:anchorId="310E3A5E" wp14:editId="3DCC6015">
+            <wp:extent cx="5219700" cy="1228725"/>
+            <wp:effectExtent l="0" t="0" r="0" b="9525"/>
+            <wp:docPr id="25" name="Picture 25"/>
             <wp:cNvGraphicFramePr>
               <a:graphicFrameLocks xmlns:a="http://schemas.openxmlformats.org/drawingml/2006/main" noChangeAspect="1"/>
             </wp:cNvGraphicFramePr>
@@ -2869,6 +2775,90 @@
                   <pic:spPr>
                     <a:xfrm>
                       <a:off x="0" y="0"/>
+                      <a:ext cx="5219700" cy="1228725"/>
+                    </a:xfrm>
+                    <a:prstGeom prst="rect">
+                      <a:avLst/>
+                    </a:prstGeom>
+                  </pic:spPr>
+                </pic:pic>
+              </a:graphicData>
+            </a:graphic>
+          </wp:inline>
+        </w:drawing>
+      </w:r>
+    </w:p>
+    <w:p>
+      <w:r>
+        <w:rPr>
+          <w:noProof/>
+        </w:rPr>
+        <w:drawing>
+          <wp:inline distT="0" distB="0" distL="0" distR="0" wp14:anchorId="7B7A31A2" wp14:editId="38E22797">
+            <wp:extent cx="4676775" cy="1123950"/>
+            <wp:effectExtent l="0" t="0" r="9525" b="0"/>
+            <wp:docPr id="26" name="Picture 26"/>
+            <wp:cNvGraphicFramePr>
+              <a:graphicFrameLocks xmlns:a="http://schemas.openxmlformats.org/drawingml/2006/main" noChangeAspect="1"/>
+            </wp:cNvGraphicFramePr>
+            <a:graphic xmlns:a="http://schemas.openxmlformats.org/drawingml/2006/main">
+              <a:graphicData uri="http://schemas.openxmlformats.org/drawingml/2006/picture">
+                <pic:pic xmlns:pic="http://schemas.openxmlformats.org/drawingml/2006/picture">
+                  <pic:nvPicPr>
+                    <pic:cNvPr id="0" name=""/>
+                    <pic:cNvPicPr/>
+                  </pic:nvPicPr>
+                  <pic:blipFill>
+                    <a:blip r:embed="rId41"/>
+                    <a:stretch>
+                      <a:fillRect/>
+                    </a:stretch>
+                  </pic:blipFill>
+                  <pic:spPr>
+                    <a:xfrm>
+                      <a:off x="0" y="0"/>
+                      <a:ext cx="4676775" cy="1123950"/>
+                    </a:xfrm>
+                    <a:prstGeom prst="rect">
+                      <a:avLst/>
+                    </a:prstGeom>
+                  </pic:spPr>
+                </pic:pic>
+              </a:graphicData>
+            </a:graphic>
+          </wp:inline>
+        </w:drawing>
+      </w:r>
+    </w:p>
+    <w:p>
+      <w:r>
+        <w:rPr>
+          <w:noProof/>
+        </w:rPr>
+        <w:drawing>
+          <wp:inline distT="0" distB="0" distL="0" distR="0" wp14:anchorId="35FBAAEF" wp14:editId="12D97535">
+            <wp:extent cx="5181600" cy="990600"/>
+            <wp:effectExtent l="0" t="0" r="0" b="0"/>
+            <wp:docPr id="27" name="Picture 27"/>
+            <wp:cNvGraphicFramePr>
+              <a:graphicFrameLocks xmlns:a="http://schemas.openxmlformats.org/drawingml/2006/main" noChangeAspect="1"/>
+            </wp:cNvGraphicFramePr>
+            <a:graphic xmlns:a="http://schemas.openxmlformats.org/drawingml/2006/main">
+              <a:graphicData uri="http://schemas.openxmlformats.org/drawingml/2006/picture">
+                <pic:pic xmlns:pic="http://schemas.openxmlformats.org/drawingml/2006/picture">
+                  <pic:nvPicPr>
+                    <pic:cNvPr id="0" name=""/>
+                    <pic:cNvPicPr/>
+                  </pic:nvPicPr>
+                  <pic:blipFill>
+                    <a:blip r:embed="rId42"/>
+                    <a:stretch>
+                      <a:fillRect/>
+                    </a:stretch>
+                  </pic:blipFill>
+                  <pic:spPr>
+                    <a:xfrm>
+                      <a:off x="0" y="0"/>
                       <a:ext cx="5181600" cy="990600"/>
                     </a:xfrm>
                     <a:prstGeom prst="rect">
@@ -2881,11 +2871,9 @@
           </wp:inline>
         </w:drawing>
       </w:r>
-      <w:bookmarkStart w:id="0" w:name="_GoBack"/>
-      <w:bookmarkEnd w:id="0"/>
     </w:p>
     <w:sectPr>
-      <w:footerReference w:type="default" r:id="rId41"/>
+      <w:footerReference w:type="default" r:id="rId43"/>
       <w:pgSz w:w="12240" w:h="15840"/>
       <w:pgMar w:top="1440" w:right="1800" w:bottom="1440" w:left="1800" w:header="720" w:footer="720" w:gutter="0"/>
       <w:pgNumType w:start="1"/>
@@ -3008,7 +2996,7 @@
           <w:rPr>
             <w:noProof/>
           </w:rPr>
-          <w:t>10</w:t>
+          <w:t>8</w:t>
         </w:r>
         <w:r>
           <w:rPr>
@@ -4452,7 +4440,7 @@
 </file>
 
 <file path=customXml/itemProps1.xml><?xml version="1.0" encoding="utf-8"?>
-<ds:datastoreItem xmlns:ds="http://schemas.openxmlformats.org/officeDocument/2006/customXml" ds:itemID="{1703DBDE-6E83-4426-B85C-7710B9D84894}">
+<ds:datastoreItem xmlns:ds="http://schemas.openxmlformats.org/officeDocument/2006/customXml" ds:itemID="{8E69859C-676F-4C7D-931D-F93C7C952F25}">
   <ds:schemaRefs>
     <ds:schemaRef ds:uri="http://schemas.openxmlformats.org/officeDocument/2006/bibliography"/>
   </ds:schemaRefs>

</xml_diff>